<commit_message>
Sua loi tinh nang GhiNhanKetThuc
</commit_message>
<xml_diff>
--- a/Requirement/1712782_1712338.docx
+++ b/Requirement/1712782_1712338.docx
@@ -4,6 +4,7 @@
   <w:body>
     <w:p>
       <w:pPr>
+        <w:ind w:firstLine="720"/>
         <w:jc w:val="center"/>
         <w:rPr>
           <w:rFonts w:cs="Segoe UI"/>
@@ -32,7 +33,7 @@
                     <pic:cNvPicPr/>
                   </pic:nvPicPr>
                   <pic:blipFill>
-                    <a:blip r:embed="rId5" cstate="print">
+                    <a:blip r:embed="rId7" cstate="print">
                       <a:extLst>
                         <a:ext uri="{28A0092B-C50C-407E-A947-70E740481C1C}">
                           <a14:useLocalDpi xmlns:a14="http://schemas.microsoft.com/office/drawing/2010/main" val="0"/>
@@ -1097,8 +1098,8 @@
           <w:rFonts w:cs="Segoe UI"/>
         </w:rPr>
         <w:sectPr>
-          <w:headerReference w:type="default" r:id="rId6"/>
-          <w:footerReference w:type="default" r:id="rId7"/>
+          <w:headerReference w:type="default" r:id="rId8"/>
+          <w:footerReference w:type="default" r:id="rId9"/>
           <w:pgSz w:w="12240" w:h="15840"/>
           <w:pgMar w:top="1440" w:right="1440" w:bottom="1440" w:left="1440" w:header="720" w:footer="720" w:gutter="0"/>
           <w:cols w:space="720"/>
@@ -1509,8 +1510,8 @@
           <w:rFonts w:cs="Segoe UI"/>
         </w:rPr>
         <w:sectPr>
-          <w:headerReference w:type="default" r:id="rId8"/>
-          <w:footerReference w:type="default" r:id="rId9"/>
+          <w:headerReference w:type="default" r:id="rId10"/>
+          <w:footerReference w:type="default" r:id="rId11"/>
           <w:pgSz w:w="12240" w:h="15840"/>
           <w:pgMar w:top="1080" w:right="1080" w:bottom="1080" w:left="1080" w:header="720" w:footer="720" w:gutter="0"/>
           <w:pgNumType w:start="1"/>
@@ -2839,7 +2840,7 @@
                     </pic:cNvPicPr>
                   </pic:nvPicPr>
                   <pic:blipFill>
-                    <a:blip r:embed="rId10">
+                    <a:blip r:embed="rId12">
                       <a:extLst>
                         <a:ext uri="{28A0092B-C50C-407E-A947-70E740481C1C}">
                           <a14:useLocalDpi xmlns:a14="http://schemas.microsoft.com/office/drawing/2010/main" val="0"/>
@@ -2884,27 +2885,14 @@
       <w:r>
         <w:t xml:space="preserve">Figure </w:t>
       </w:r>
-      <w:r>
-        <w:fldChar w:fldCharType="begin"/>
-      </w:r>
-      <w:r>
-        <w:instrText xml:space="preserve"> SEQ Figure \* ARABIC </w:instrText>
-      </w:r>
-      <w:r>
-        <w:fldChar w:fldCharType="separate"/>
-      </w:r>
-      <w:r>
-        <w:rPr>
-          <w:noProof/>
-        </w:rPr>
-        <w:t>1</w:t>
-      </w:r>
-      <w:r>
-        <w:rPr>
-          <w:noProof/>
-        </w:rPr>
-        <w:fldChar w:fldCharType="end"/>
-      </w:r>
+      <w:fldSimple w:instr=" SEQ Figure \* ARABIC ">
+        <w:r>
+          <w:rPr>
+            <w:noProof/>
+          </w:rPr>
+          <w:t>1</w:t>
+        </w:r>
+      </w:fldSimple>
       <w:r>
         <w:t xml:space="preserve"> System use case diagram cho hệ thống quản lý cây gia phả</w:t>
       </w:r>
@@ -5609,21 +5597,7 @@
                 <w:rFonts w:ascii="Candara" w:hAnsi="Candara" w:cs="Segoe UI"/>
                 <w:lang w:eastAsia="ja-JP"/>
               </w:rPr>
-              <w:t>Bước 3: Hệ thống gửi thông</w:t>
-            </w:r>
-            <w:r>
-              <w:rPr>
-                <w:rFonts w:ascii="Candara" w:hAnsi="Candara" w:cs="Segoe UI"/>
-                <w:lang w:eastAsia="ja-JP"/>
-              </w:rPr>
-              <w:t xml:space="preserve"> tin</w:t>
-            </w:r>
-            <w:r>
-              <w:rPr>
-                <w:rFonts w:ascii="Candara" w:hAnsi="Candara" w:cs="Segoe UI"/>
-                <w:lang w:eastAsia="ja-JP"/>
-              </w:rPr>
-              <w:t xml:space="preserve"> đến tầng DAO</w:t>
+              <w:t>Bước 3: Hệ thống gửi thông tin đến tầng DAO</w:t>
             </w:r>
           </w:p>
           <w:p>
@@ -5764,21 +5738,7 @@
                 <w:rFonts w:ascii="Candara" w:hAnsi="Candara" w:cs="Segoe UI"/>
                 <w:lang w:eastAsia="ja-JP"/>
               </w:rPr>
-              <w:t>Nếu gói dữ liệu nhận được từ cơ sở dữ liệu không có dữ liệu nào thì sẽ trả về NULL cho tầng B</w:t>
-            </w:r>
-            <w:r>
-              <w:rPr>
-                <w:rFonts w:ascii="Candara" w:hAnsi="Candara" w:cs="Segoe UI"/>
-                <w:lang w:eastAsia="ja-JP"/>
-              </w:rPr>
-              <w:t>U</w:t>
-            </w:r>
-            <w:r>
-              <w:rPr>
-                <w:rFonts w:ascii="Candara" w:hAnsi="Candara" w:cs="Segoe UI"/>
-                <w:lang w:eastAsia="ja-JP"/>
-              </w:rPr>
-              <w:t>S.</w:t>
+              <w:t>Nếu gói dữ liệu nhận được từ cơ sở dữ liệu không có dữ liệu nào thì sẽ trả về NULL cho tầng BUS.</w:t>
             </w:r>
           </w:p>
           <w:p>
@@ -7468,6 +7428,31 @@
     </w:sectPr>
   </w:body>
 </w:document>
+</file>
+
+<file path=word/endnotes.xml><?xml version="1.0" encoding="utf-8"?>
+<w:endnotes xmlns:wpc="http://schemas.microsoft.com/office/word/2010/wordprocessingCanvas" xmlns:cx="http://schemas.microsoft.com/office/drawing/2014/chartex" xmlns:cx1="http://schemas.microsoft.com/office/drawing/2015/9/8/chartex" xmlns:cx2="http://schemas.microsoft.com/office/drawing/2015/10/21/chartex" xmlns:cx3="http://schemas.microsoft.com/office/drawing/2016/5/9/chartex" xmlns:cx4="http://schemas.microsoft.com/office/drawing/2016/5/10/chartex" xmlns:cx5="http://schemas.microsoft.com/office/drawing/2016/5/11/chartex" xmlns:cx6="http://schemas.microsoft.com/office/drawing/2016/5/12/chartex" xmlns:cx7="http://schemas.microsoft.com/office/drawing/2016/5/13/chartex" xmlns:cx8="http://schemas.microsoft.com/office/drawing/2016/5/14/chartex" xmlns:mc="http://schemas.openxmlformats.org/markup-compatibility/2006" xmlns:aink="http://schemas.microsoft.com/office/drawing/2016/ink" xmlns:am3d="http://schemas.microsoft.com/office/drawing/2017/model3d" xmlns:o="urn:schemas-microsoft-com:office:office" xmlns:r="http://schemas.openxmlformats.org/officeDocument/2006/relationships" xmlns:m="http://schemas.openxmlformats.org/officeDocument/2006/math" xmlns:v="urn:schemas-microsoft-com:vml" xmlns:wp14="http://schemas.microsoft.com/office/word/2010/wordprocessingDrawing" xmlns:wp="http://schemas.openxmlformats.org/drawingml/2006/wordprocessingDrawing" xmlns:w10="urn:schemas-microsoft-com:office:word" xmlns:w="http://schemas.openxmlformats.org/wordprocessingml/2006/main" xmlns:w14="http://schemas.microsoft.com/office/word/2010/wordml" xmlns:w15="http://schemas.microsoft.com/office/word/2012/wordml" xmlns:w16cex="http://schemas.microsoft.com/office/word/2018/wordml/cex" xmlns:w16cid="http://schemas.microsoft.com/office/word/2016/wordml/cid" xmlns:w16="http://schemas.microsoft.com/office/word/2018/wordml" xmlns:w16se="http://schemas.microsoft.com/office/word/2015/wordml/symex" xmlns:wpg="http://schemas.microsoft.com/office/word/2010/wordprocessingGroup" xmlns:wpi="http://schemas.microsoft.com/office/word/2010/wordprocessingInk" xmlns:wne="http://schemas.microsoft.com/office/word/2006/wordml" xmlns:wps="http://schemas.microsoft.com/office/word/2010/wordprocessingShape" mc:Ignorable="w14 w15 w16se w16cid w16 w16cex wp14">
+  <w:endnote w:type="separator" w:id="-1">
+    <w:p>
+      <w:pPr>
+        <w:spacing w:before="0" w:after="0" w:line="240" w:lineRule="auto"/>
+      </w:pPr>
+      <w:r>
+        <w:separator/>
+      </w:r>
+    </w:p>
+  </w:endnote>
+  <w:endnote w:type="continuationSeparator" w:id="0">
+    <w:p>
+      <w:pPr>
+        <w:spacing w:before="0" w:after="0" w:line="240" w:lineRule="auto"/>
+      </w:pPr>
+      <w:r>
+        <w:continuationSeparator/>
+      </w:r>
+    </w:p>
+  </w:endnote>
+</w:endnotes>
 </file>
 
 <file path=word/footer1.xml><?xml version="1.0" encoding="utf-8"?>
@@ -7538,61 +7523,13 @@
             <w:rPr>
               <w:rFonts w:cs="Segoe UI"/>
             </w:rPr>
-            <w:t xml:space="preserve"> | B</w:t>
+            <w:t xml:space="preserve"> | Bộ môn </w:t>
           </w:r>
           <w:r>
             <w:rPr>
               <w:rFonts w:cs="Segoe UI"/>
             </w:rPr>
-            <w:t>ộ</w:t>
-          </w:r>
-          <w:r>
-            <w:rPr>
-              <w:rFonts w:cs="Segoe UI"/>
-            </w:rPr>
-            <w:t xml:space="preserve"> môn </w:t>
-          </w:r>
-          <w:r>
-            <w:rPr>
-              <w:rFonts w:cs="Segoe UI"/>
-            </w:rPr>
-            <w:t>Công ngh</w:t>
-          </w:r>
-          <w:r>
-            <w:rPr>
-              <w:rFonts w:cs="Segoe UI"/>
-            </w:rPr>
-            <w:t>ệ</w:t>
-          </w:r>
-          <w:r>
-            <w:rPr>
-              <w:rFonts w:cs="Segoe UI"/>
-            </w:rPr>
-            <w:t xml:space="preserve"> ph</w:t>
-          </w:r>
-          <w:r>
-            <w:rPr>
-              <w:rFonts w:cs="Segoe UI"/>
-            </w:rPr>
-            <w:t>ầ</w:t>
-          </w:r>
-          <w:r>
-            <w:rPr>
-              <w:rFonts w:cs="Segoe UI"/>
-            </w:rPr>
-            <w:t>n m</w:t>
-          </w:r>
-          <w:r>
-            <w:rPr>
-              <w:rFonts w:cs="Segoe UI"/>
-            </w:rPr>
-            <w:t>ề</w:t>
-          </w:r>
-          <w:r>
-            <w:rPr>
-              <w:rFonts w:cs="Segoe UI"/>
-            </w:rPr>
-            <w:t>m</w:t>
+            <w:t>Công nghệ phần mềm</w:t>
           </w:r>
         </w:p>
       </w:tc>
@@ -7657,6 +7594,31 @@
 </w:ftr>
 </file>
 
+<file path=word/footnotes.xml><?xml version="1.0" encoding="utf-8"?>
+<w:footnotes xmlns:wpc="http://schemas.microsoft.com/office/word/2010/wordprocessingCanvas" xmlns:cx="http://schemas.microsoft.com/office/drawing/2014/chartex" xmlns:cx1="http://schemas.microsoft.com/office/drawing/2015/9/8/chartex" xmlns:cx2="http://schemas.microsoft.com/office/drawing/2015/10/21/chartex" xmlns:cx3="http://schemas.microsoft.com/office/drawing/2016/5/9/chartex" xmlns:cx4="http://schemas.microsoft.com/office/drawing/2016/5/10/chartex" xmlns:cx5="http://schemas.microsoft.com/office/drawing/2016/5/11/chartex" xmlns:cx6="http://schemas.microsoft.com/office/drawing/2016/5/12/chartex" xmlns:cx7="http://schemas.microsoft.com/office/drawing/2016/5/13/chartex" xmlns:cx8="http://schemas.microsoft.com/office/drawing/2016/5/14/chartex" xmlns:mc="http://schemas.openxmlformats.org/markup-compatibility/2006" xmlns:aink="http://schemas.microsoft.com/office/drawing/2016/ink" xmlns:am3d="http://schemas.microsoft.com/office/drawing/2017/model3d" xmlns:o="urn:schemas-microsoft-com:office:office" xmlns:r="http://schemas.openxmlformats.org/officeDocument/2006/relationships" xmlns:m="http://schemas.openxmlformats.org/officeDocument/2006/math" xmlns:v="urn:schemas-microsoft-com:vml" xmlns:wp14="http://schemas.microsoft.com/office/word/2010/wordprocessingDrawing" xmlns:wp="http://schemas.openxmlformats.org/drawingml/2006/wordprocessingDrawing" xmlns:w10="urn:schemas-microsoft-com:office:word" xmlns:w="http://schemas.openxmlformats.org/wordprocessingml/2006/main" xmlns:w14="http://schemas.microsoft.com/office/word/2010/wordml" xmlns:w15="http://schemas.microsoft.com/office/word/2012/wordml" xmlns:w16cex="http://schemas.microsoft.com/office/word/2018/wordml/cex" xmlns:w16cid="http://schemas.microsoft.com/office/word/2016/wordml/cid" xmlns:w16="http://schemas.microsoft.com/office/word/2018/wordml" xmlns:w16se="http://schemas.microsoft.com/office/word/2015/wordml/symex" xmlns:wpg="http://schemas.microsoft.com/office/word/2010/wordprocessingGroup" xmlns:wpi="http://schemas.microsoft.com/office/word/2010/wordprocessingInk" xmlns:wne="http://schemas.microsoft.com/office/word/2006/wordml" xmlns:wps="http://schemas.microsoft.com/office/word/2010/wordprocessingShape" mc:Ignorable="w14 w15 w16se w16cid w16 w16cex wp14">
+  <w:footnote w:type="separator" w:id="-1">
+    <w:p>
+      <w:pPr>
+        <w:spacing w:before="0" w:after="0" w:line="240" w:lineRule="auto"/>
+      </w:pPr>
+      <w:r>
+        <w:separator/>
+      </w:r>
+    </w:p>
+  </w:footnote>
+  <w:footnote w:type="continuationSeparator" w:id="0">
+    <w:p>
+      <w:pPr>
+        <w:spacing w:before="0" w:after="0" w:line="240" w:lineRule="auto"/>
+      </w:pPr>
+      <w:r>
+        <w:continuationSeparator/>
+      </w:r>
+    </w:p>
+  </w:footnote>
+</w:footnotes>
+</file>
+
 <file path=word/header1.xml><?xml version="1.0" encoding="utf-8"?>
 <w:hdr xmlns:wpc="http://schemas.microsoft.com/office/word/2010/wordprocessingCanvas" xmlns:cx="http://schemas.microsoft.com/office/drawing/2014/chartex" xmlns:cx1="http://schemas.microsoft.com/office/drawing/2015/9/8/chartex" xmlns:cx2="http://schemas.microsoft.com/office/drawing/2015/10/21/chartex" xmlns:cx3="http://schemas.microsoft.com/office/drawing/2016/5/9/chartex" xmlns:cx4="http://schemas.microsoft.com/office/drawing/2016/5/10/chartex" xmlns:cx5="http://schemas.microsoft.com/office/drawing/2016/5/11/chartex" xmlns:cx6="http://schemas.microsoft.com/office/drawing/2016/5/12/chartex" xmlns:cx7="http://schemas.microsoft.com/office/drawing/2016/5/13/chartex" xmlns:cx8="http://schemas.microsoft.com/office/drawing/2016/5/14/chartex" xmlns:mc="http://schemas.openxmlformats.org/markup-compatibility/2006" xmlns:aink="http://schemas.microsoft.com/office/drawing/2016/ink" xmlns:am3d="http://schemas.microsoft.com/office/drawing/2017/model3d" xmlns:o="urn:schemas-microsoft-com:office:office" xmlns:r="http://schemas.openxmlformats.org/officeDocument/2006/relationships" xmlns:m="http://schemas.openxmlformats.org/officeDocument/2006/math" xmlns:v="urn:schemas-microsoft-com:vml" xmlns:wp14="http://schemas.microsoft.com/office/word/2010/wordprocessingDrawing" xmlns:wp="http://schemas.openxmlformats.org/drawingml/2006/wordprocessingDrawing" xmlns:w10="urn:schemas-microsoft-com:office:word" xmlns:w="http://schemas.openxmlformats.org/wordprocessingml/2006/main" xmlns:w14="http://schemas.microsoft.com/office/word/2010/wordml" xmlns:w15="http://schemas.microsoft.com/office/word/2012/wordml" xmlns:w16cex="http://schemas.microsoft.com/office/word/2018/wordml/cex" xmlns:w16cid="http://schemas.microsoft.com/office/word/2016/wordml/cid" xmlns:w16="http://schemas.microsoft.com/office/word/2018/wordml" xmlns:w16se="http://schemas.microsoft.com/office/word/2015/wordml/symex" xmlns:wpg="http://schemas.microsoft.com/office/word/2010/wordprocessingGroup" xmlns:wpi="http://schemas.microsoft.com/office/word/2010/wordprocessingInk" xmlns:wne="http://schemas.microsoft.com/office/word/2006/wordml" xmlns:wps="http://schemas.microsoft.com/office/word/2010/wordprocessingShape" mc:Ignorable="w14 w15 w16se w16cid w16 w16cex wp14">
   <w:p>
@@ -7713,71 +7675,7 @@
               <w:b/>
               <w:color w:val="FFFFFF" w:themeColor="background1"/>
             </w:rPr>
-            <w:t>Nh</w:t>
-          </w:r>
-          <w:r>
-            <w:rPr>
-              <w:rFonts w:cs="Segoe UI"/>
-              <w:b/>
-              <w:color w:val="FFFFFF" w:themeColor="background1"/>
-            </w:rPr>
-            <w:t>ậ</w:t>
-          </w:r>
-          <w:r>
-            <w:rPr>
-              <w:rFonts w:cs="Segoe UI"/>
-              <w:b/>
-              <w:color w:val="FFFFFF" w:themeColor="background1"/>
-            </w:rPr>
-            <w:t>p môn công ngh</w:t>
-          </w:r>
-          <w:r>
-            <w:rPr>
-              <w:rFonts w:cs="Segoe UI"/>
-              <w:b/>
-              <w:color w:val="FFFFFF" w:themeColor="background1"/>
-            </w:rPr>
-            <w:t>ệ</w:t>
-          </w:r>
-          <w:r>
-            <w:rPr>
-              <w:rFonts w:cs="Segoe UI"/>
-              <w:b/>
-              <w:color w:val="FFFFFF" w:themeColor="background1"/>
-            </w:rPr>
-            <w:t xml:space="preserve"> ph</w:t>
-          </w:r>
-          <w:r>
-            <w:rPr>
-              <w:rFonts w:cs="Segoe UI"/>
-              <w:b/>
-              <w:color w:val="FFFFFF" w:themeColor="background1"/>
-            </w:rPr>
-            <w:t>ầ</w:t>
-          </w:r>
-          <w:r>
-            <w:rPr>
-              <w:rFonts w:cs="Segoe UI"/>
-              <w:b/>
-              <w:color w:val="FFFFFF" w:themeColor="background1"/>
-            </w:rPr>
-            <w:t>n m</w:t>
-          </w:r>
-          <w:r>
-            <w:rPr>
-              <w:rFonts w:cs="Segoe UI"/>
-              <w:b/>
-              <w:color w:val="FFFFFF" w:themeColor="background1"/>
-            </w:rPr>
-            <w:t>ề</w:t>
-          </w:r>
-          <w:r>
-            <w:rPr>
-              <w:rFonts w:cs="Segoe UI"/>
-              <w:b/>
-              <w:color w:val="FFFFFF" w:themeColor="background1"/>
-            </w:rPr>
-            <w:t>m</w:t>
+            <w:t>Nhập môn công nghệ phần mềm</w:t>
           </w:r>
         </w:p>
       </w:tc>
@@ -7802,25 +7700,7 @@
               <w:bCs/>
               <w:color w:val="000000" w:themeColor="text1"/>
             </w:rPr>
-            <w:t>Phân tích yêu c</w:t>
-          </w:r>
-          <w:r>
-            <w:rPr>
-              <w:rFonts w:cs="Segoe UI"/>
-              <w:b/>
-              <w:bCs/>
-              <w:color w:val="000000" w:themeColor="text1"/>
-            </w:rPr>
-            <w:t>ầ</w:t>
-          </w:r>
-          <w:r>
-            <w:rPr>
-              <w:rFonts w:cs="Segoe UI"/>
-              <w:b/>
-              <w:bCs/>
-              <w:color w:val="000000" w:themeColor="text1"/>
-            </w:rPr>
-            <w:t>u</w:t>
+            <w:t>Phân tích yêu cầu</w:t>
           </w:r>
         </w:p>
       </w:tc>
@@ -8426,6 +8306,7 @@
     <w:lsdException w:name="HTML Sample" w:semiHidden="1" w:unhideWhenUsed="1"/>
     <w:lsdException w:name="HTML Typewriter" w:semiHidden="1" w:unhideWhenUsed="1"/>
     <w:lsdException w:name="HTML Variable" w:semiHidden="1" w:unhideWhenUsed="1"/>
+    <w:lsdException w:name="Normal Table" w:semiHidden="1" w:unhideWhenUsed="1"/>
     <w:lsdException w:name="annotation subject" w:semiHidden="1" w:unhideWhenUsed="1"/>
     <w:lsdException w:name="No List" w:semiHidden="1" w:unhideWhenUsed="1"/>
     <w:lsdException w:name="Outline List 1" w:semiHidden="1" w:unhideWhenUsed="1"/>
@@ -8472,8 +8353,10 @@
     <w:lsdException w:name="Table Subtle 2" w:semiHidden="1" w:unhideWhenUsed="1"/>
     <w:lsdException w:name="Table Web 1" w:semiHidden="1" w:unhideWhenUsed="1"/>
     <w:lsdException w:name="Table Web 2" w:semiHidden="1" w:unhideWhenUsed="1"/>
+    <w:lsdException w:name="Table Web 3" w:semiHidden="1" w:unhideWhenUsed="1"/>
     <w:lsdException w:name="Balloon Text" w:semiHidden="1" w:unhideWhenUsed="1"/>
     <w:lsdException w:name="Table Grid" w:uiPriority="39"/>
+    <w:lsdException w:name="Table Theme" w:semiHidden="1" w:unhideWhenUsed="1"/>
     <w:lsdException w:name="Placeholder Text" w:semiHidden="1"/>
     <w:lsdException w:name="No Spacing" w:uiPriority="1" w:qFormat="1"/>
     <w:lsdException w:name="Light Shading" w:uiPriority="60"/>
@@ -9019,14 +8902,14 @@
     <w:charset w:val="00"/>
     <w:family w:val="swiss"/>
     <w:pitch w:val="variable"/>
-    <w:sig w:usb0="E4002EFF" w:usb1="C000247B" w:usb2="00000009" w:usb3="00000000" w:csb0="000001FF" w:csb1="00000000"/>
+    <w:sig w:usb0="E0002AFF" w:usb1="C000247B" w:usb2="00000009" w:usb3="00000000" w:csb0="000001FF" w:csb1="00000000"/>
   </w:font>
   <w:font w:name="Calibri Light">
     <w:panose1 w:val="020F0302020204030204"/>
     <w:charset w:val="00"/>
     <w:family w:val="swiss"/>
     <w:pitch w:val="variable"/>
-    <w:sig w:usb0="E4002EFF" w:usb1="C000247B" w:usb2="00000009" w:usb3="00000000" w:csb0="000001FF" w:csb1="00000000"/>
+    <w:sig w:usb0="E0002AFF" w:usb1="C000247B" w:usb2="00000009" w:usb3="00000000" w:csb0="000001FF" w:csb1="00000000"/>
   </w:font>
   <w:font w:name="SimSun">
     <w:altName w:val="宋体"/>
@@ -9063,7 +8946,9 @@
   <w:rsids>
     <w:rsidRoot w:val="00196C43"/>
     <w:rsid w:val="00196C43"/>
+    <w:rsid w:val="002F3B5E"/>
     <w:rsid w:val="007A730C"/>
+    <w:rsid w:val="009E75CC"/>
   </w:rsids>
   <m:mathPr>
     <m:mathFont m:val="Cambria Math"/>

</xml_diff>